<commit_message>
11 bonus them 1 commit
</commit_message>
<xml_diff>
--- a/docs/MyProjectMgnt.docx
+++ b/docs/MyProjectMgnt.docx
@@ -9839,39 +9839,7 @@
           <w:i/>
           <w:iCs/>
         </w:rPr>
-        <w:t xml:space="preserve"> </w:t>
-      </w:r>
-      <w:proofErr w:type="spellStart"/>
-      <w:r>
-        <w:rPr>
-          <w:i/>
-          <w:iCs/>
-        </w:rPr>
-        <w:t>nào</w:t>
-      </w:r>
-      <w:proofErr w:type="spellEnd"/>
-      <w:r>
-        <w:rPr>
-          <w:i/>
-          <w:iCs/>
-        </w:rPr>
-        <w:t xml:space="preserve">, OS </w:t>
-      </w:r>
-      <w:proofErr w:type="spellStart"/>
-      <w:r>
-        <w:rPr>
-          <w:i/>
-          <w:iCs/>
-        </w:rPr>
-        <w:t>nào</w:t>
-      </w:r>
-      <w:proofErr w:type="spellEnd"/>
-      <w:r>
-        <w:rPr>
-          <w:i/>
-          <w:iCs/>
-        </w:rPr>
-        <w:t>?...</w:t>
+        <w:t>: android Java.</w:t>
       </w:r>
     </w:p>
     <w:p>

</xml_diff>